<commit_message>
- added anhang in documentation
</commit_message>
<xml_diff>
--- a/doc/reflection/Relfexion_Andreas.docx
+++ b/doc/reflection/Relfexion_Andreas.docx
@@ -9,6 +9,11 @@
       <w:r>
         <w:t>Relfexion</w:t>
       </w:r>
+      <w:r>
+        <w:t xml:space="preserve"> Andreas</w:t>
+      </w:r>
+      <w:bookmarkStart w:id="0" w:name="_GoBack"/>
+      <w:bookmarkEnd w:id="0"/>
     </w:p>
     <w:p>
       <w:pPr>
@@ -126,16 +131,7 @@
         <w:t>.</w:t>
       </w:r>
       <w:r>
-        <w:t xml:space="preserve"> </w:t>
-      </w:r>
-      <w:r>
-        <w:t xml:space="preserve">Ein </w:t>
-      </w:r>
-      <w:r>
-        <w:t>weiterer</w:t>
-      </w:r>
-      <w:r>
-        <w:t xml:space="preserve"> Rückschlag des Projektes war, dass die neuen Fieldspec 4 Geräte nicht mehr selbst ein Ad-Hoc Netzwerk errichten, sondern auf das Ad-Hoc Netz des mitgelieferten Laptops verbinden. Dieses Verhalten verhindert die einfache Verwendung der App bei den Fieldspec 4 Geräten. Dies ist zwar nicht projektrelevant, dennoch ist es weniger motivierend an einem Projekt zu arbeiten, welches nur eingeschränkt genutzt werden kann.</w:t>
+        <w:t xml:space="preserve"> Ein weiterer Rückschlag des Projektes war, dass die neuen Fieldspec 4 Geräte nicht mehr selbst ein Ad-Hoc Netzwerk errichten, sondern auf das Ad-Hoc Netz des mitgelieferten Laptops verbinden. Dieses Verhalten verhindert die einfache Verwendung der App bei den Fieldspec 4 Geräten. Dies ist zwar nicht projektrelevant, dennoch ist es weniger motivierend an einem Projekt zu arbeiten, welches nur eingeschränkt genutzt werden kann.</w:t>
       </w:r>
     </w:p>
     <w:p>
@@ -153,8 +149,6 @@
       <w:r>
         <w:t xml:space="preserve"> Aus meiner persönlichen Sicht, haben wir eine ansprechende und praxistaugliche Applikation erschaffen, welche sowohl die Projektrichtlinien sowie auch die bekannten Richtlinien der App Entwicklung einhält.</w:t>
       </w:r>
-      <w:bookmarkStart w:id="0" w:name="_GoBack"/>
-      <w:bookmarkEnd w:id="0"/>
     </w:p>
     <w:p>
       <w:pPr>

</xml_diff>